<commit_message>
completed implementation of issue #3 - Start Again button
</commit_message>
<xml_diff>
--- a/docs/testing/WebsiteTesting- 10 Sept 2014 responses to comments from Tom.docx
+++ b/docs/testing/WebsiteTesting- 10 Sept 2014 responses to comments from Tom.docx
@@ -254,6 +254,30 @@
           <w:szCs w:val="28"/>
         </w:rPr>
         <w:t>We can envision various scenarios where users would want to use this so if it’s relatively simple we’d like to do it. But we decided the button should be called “Start Again” rather than “reset”.</w:t>
+      </w:r>
+    </w:p>
+    <w:p>
+      <w:pPr>
+        <w:pStyle w:val="style30"/>
+        <w:spacing w:after="240" w:before="0"/>
+        <w:contextualSpacing w:val="false"/>
+        <w:rPr>
+          <w:rFonts w:cs="Times New Roman" w:eastAsia="Times New Roman"/>
+          <w:color w:val="FF3333"/>
+          <w:sz w:val="24"/>
+          <w:szCs w:val="20"/>
+          <w:lang w:bidi="ar-SA" w:eastAsia="en-CA" w:val="en-CA"/>
+        </w:rPr>
+      </w:pPr>
+      <w:r>
+        <w:rPr>
+          <w:rFonts w:cs="Times New Roman" w:eastAsia="Times New Roman"/>
+          <w:color w:val="FF3333"/>
+          <w:sz w:val="24"/>
+          <w:szCs w:val="20"/>
+          <w:lang w:bidi="ar-SA" w:eastAsia="en-CA" w:val="en-CA"/>
+        </w:rPr>
+        <w:t>Implemented Start Again button on each question. Resets all question answers, removes outcome availability history, resets question button colouring, resets unanswered question count, and resets % complete information.</w:t>
       </w:r>
     </w:p>
     <w:p>

</xml_diff>

<commit_message>
implemented change in question explanations to use modal pop-up instead of expanding / collapsing area
</commit_message>
<xml_diff>
--- a/docs/testing/WebsiteTesting- 10 Sept 2014 responses to comments from Tom.docx
+++ b/docs/testing/WebsiteTesting- 10 Sept 2014 responses to comments from Tom.docx
@@ -326,20 +326,34 @@
         <w:spacing w:after="240" w:before="0"/>
         <w:contextualSpacing w:val="false"/>
         <w:rPr>
-          <w:i/>
-        </w:rPr>
-      </w:pPr>
-      <w:r>
-        <w:rPr>
           <w:color w:val="FF3333"/>
         </w:rPr>
+      </w:pPr>
+      <w:r>
+        <w:rPr>
+          <w:color w:val="FF3333"/>
+        </w:rPr>
         <w:t>Yes, should be relatively simple.</w:t>
       </w:r>
-      <w:r>
-        <w:rPr>
-          <w:i/>
-        </w:rPr>
-        <w:t xml:space="preserve"> </w:t>
+    </w:p>
+    <w:p>
+      <w:pPr>
+        <w:pStyle w:val="style30"/>
+        <w:spacing w:after="240" w:before="0"/>
+        <w:contextualSpacing w:val="false"/>
+        <w:rPr>
+          <w:i w:val="false"/>
+          <w:iCs w:val="false"/>
+          <w:color w:val="FF3333"/>
+        </w:rPr>
+      </w:pPr>
+      <w:r>
+        <w:rPr>
+          <w:i w:val="false"/>
+          <w:iCs w:val="false"/>
+          <w:color w:val="FF3333"/>
+        </w:rPr>
+        <w:t>Implemented as requested.</w:t>
       </w:r>
     </w:p>
     <w:p>

</xml_diff>

<commit_message>
"Why this question" changes
</commit_message>
<xml_diff>
--- a/docs/testing/WebsiteTesting- 10 Sept 2014 responses to comments from Tom.docx
+++ b/docs/testing/WebsiteTesting- 10 Sept 2014 responses to comments from Tom.docx
@@ -595,7 +595,12 @@
       </w:r>
       <w:r>
         <w:rPr/>
-        <w:t xml:space="preserve">– “An answer of ‘unknown’ to this question assumes that the victim or the victim's family did </w:t>
+        <w:t>– “</w:t>
+      </w:r>
+      <w:bookmarkStart w:id="2" w:name="__DdeLink__301_754183152"/>
+      <w:r>
+        <w:rPr/>
+        <w:t xml:space="preserve">An answer of ‘unknown’ to this question assumes that the victim or the victim's family did </w:t>
       </w:r>
       <w:r>
         <w:rPr>
@@ -605,7 +610,12 @@
       </w:r>
       <w:r>
         <w:rPr/>
-        <w:t xml:space="preserve"> submit a complaint to any other international court or body. In other words, for this question an answer of ‘unknown’ will have the same result as ‘no’.”</w:t>
+        <w:t xml:space="preserve"> submit a complaint to any other international court or body. In other words, for this question an answer of ‘unknown’ will have the same result as ‘no’.</w:t>
+      </w:r>
+      <w:bookmarkEnd w:id="2"/>
+      <w:r>
+        <w:rPr/>
+        <w:t>”</w:t>
       </w:r>
     </w:p>
     <w:p>
@@ -622,6 +632,22 @@
           <w:color w:val="FF3333"/>
         </w:rPr>
         <w:t>OK, simple.</w:t>
+      </w:r>
+    </w:p>
+    <w:p>
+      <w:pPr>
+        <w:pStyle w:val="style30"/>
+        <w:spacing w:after="240" w:before="0"/>
+        <w:contextualSpacing w:val="false"/>
+        <w:rPr>
+          <w:color w:val="FF3333"/>
+        </w:rPr>
+      </w:pPr>
+      <w:r>
+        <w:rPr>
+          <w:color w:val="FF3333"/>
+        </w:rPr>
+        <w:t>Implemented</w:t>
       </w:r>
     </w:p>
     <w:p>
@@ -1216,8 +1242,8 @@
         </w:rPr>
         <w:t>Okay, here’s the information on what devices were used. Problem (a) was encountered both on a PC using Chrome as the browser and on a Mac using Safari (however, another person using a Mac and Safari did not encounter any problems)</w:t>
       </w:r>
-      <w:bookmarkStart w:id="2" w:name="_GoBack"/>
-      <w:bookmarkEnd w:id="2"/>
+      <w:bookmarkStart w:id="3" w:name="_GoBack"/>
+      <w:bookmarkEnd w:id="3"/>
       <w:r>
         <w:rPr>
           <w:rFonts w:ascii="Arial" w:cs="Helvetica" w:hAnsi="Arial"/>

</xml_diff>

<commit_message>
implemented issue #7 (removing statute of limitations) with one pending question - whether or not ECCC should be removed
</commit_message>
<xml_diff>
--- a/docs/testing/WebsiteTesting- 10 Sept 2014 responses to comments from Tom.docx
+++ b/docs/testing/WebsiteTesting- 10 Sept 2014 responses to comments from Tom.docx
@@ -695,7 +695,7 @@
         <w:rPr>
           <w:color w:val="FF3333"/>
         </w:rPr>
-        <w:t>Addressed (pending review)</w:t>
+        <w:t>Implemented</w:t>
       </w:r>
     </w:p>
     <w:p>
@@ -734,6 +734,22 @@
           <w:color w:val="FF3333"/>
         </w:rPr>
         <w:t>OK.</w:t>
+      </w:r>
+    </w:p>
+    <w:p>
+      <w:pPr>
+        <w:pStyle w:val="style30"/>
+        <w:spacing w:after="240" w:before="0"/>
+        <w:contextualSpacing w:val="false"/>
+        <w:rPr>
+          <w:color w:val="FF3333"/>
+        </w:rPr>
+      </w:pPr>
+      <w:r>
+        <w:rPr>
+          <w:color w:val="FF3333"/>
+        </w:rPr>
+        <w:t>In progress, pending answer from Matt regarding ECCC.</w:t>
       </w:r>
     </w:p>
     <w:p>

</xml_diff>

<commit_message>
updated navigation menu and home page text for issue #8
</commit_message>
<xml_diff>
--- a/docs/testing/WebsiteTesting- 10 Sept 2014 responses to comments from Tom.docx
+++ b/docs/testing/WebsiteTesting- 10 Sept 2014 responses to comments from Tom.docx
@@ -595,12 +595,7 @@
       </w:r>
       <w:r>
         <w:rPr/>
-        <w:t>– “</w:t>
-      </w:r>
-      <w:bookmarkStart w:id="2" w:name="__DdeLink__301_754183152"/>
-      <w:r>
-        <w:rPr/>
-        <w:t xml:space="preserve">An answer of ‘unknown’ to this question assumes that the victim or the victim's family did </w:t>
+        <w:t xml:space="preserve">– “An answer of ‘unknown’ to this question assumes that the victim or the victim's family did </w:t>
       </w:r>
       <w:r>
         <w:rPr>
@@ -610,114 +605,173 @@
       </w:r>
       <w:r>
         <w:rPr/>
-        <w:t xml:space="preserve"> submit a complaint to any other international court or body. In other words, for this question an answer of ‘unknown’ will have the same result as ‘no’.</w:t>
+        <w:t xml:space="preserve"> submit a complaint to any other international court or body. In other words, for this question an answer of ‘unknown’ will have the same result as ‘no’.”</w:t>
+      </w:r>
+    </w:p>
+    <w:p>
+      <w:pPr>
+        <w:pStyle w:val="style30"/>
+        <w:spacing w:after="240" w:before="0"/>
+        <w:contextualSpacing w:val="false"/>
+        <w:rPr>
+          <w:color w:val="FF3333"/>
+        </w:rPr>
+      </w:pPr>
+      <w:r>
+        <w:rPr>
+          <w:color w:val="FF3333"/>
+        </w:rPr>
+        <w:t>OK, simple.</w:t>
+      </w:r>
+    </w:p>
+    <w:p>
+      <w:pPr>
+        <w:pStyle w:val="style30"/>
+        <w:spacing w:after="240" w:before="0"/>
+        <w:contextualSpacing w:val="false"/>
+        <w:rPr>
+          <w:color w:val="FF3333"/>
+        </w:rPr>
+      </w:pPr>
+      <w:r>
+        <w:rPr>
+          <w:color w:val="FF3333"/>
+        </w:rPr>
+        <w:t>Implemented</w:t>
+      </w:r>
+    </w:p>
+    <w:p>
+      <w:pPr>
+        <w:pStyle w:val="style30"/>
+        <w:numPr>
+          <w:ilvl w:val="0"/>
+          <w:numId w:val="1"/>
+        </w:numPr>
+        <w:spacing w:after="240" w:before="0"/>
+        <w:contextualSpacing w:val="false"/>
+        <w:rPr/>
+      </w:pPr>
+      <w:r>
+        <w:rPr>
+          <w:b/>
+        </w:rPr>
+        <w:t>Mechanism Names/Logos</w:t>
+      </w:r>
+      <w:r>
+        <w:rPr/>
+        <w:t xml:space="preserve"> – We think it’s really important to be able to see the full name of each available mechanism at the bottom of the screen as you’re going through the questions (or at least a suitably descriptive name). Currently you can only see a portion of the name with a ‘…’ and the logos are really big. The logos, frankly, aren’t that important because very few people are going to know the logos and several mechanisms have the same logo so the names are more important. I think we discussed this before and I can’t remember what the conclusion was but if there’s any way to make the logos smaller and include the full names, this would be optimal. </w:t>
+      </w:r>
+      <w:r>
+        <w:rPr>
+          <w:i/>
+        </w:rPr>
+        <w:t>What would you suggest? One thing we wondered about was whether the logo could be faint with the name superimposed over the top.</w:t>
+      </w:r>
+      <w:r>
+        <w:rPr/>
+        <w:t xml:space="preserve"> </w:t>
+      </w:r>
+    </w:p>
+    <w:p>
+      <w:pPr>
+        <w:pStyle w:val="style30"/>
+        <w:spacing w:after="240" w:before="0"/>
+        <w:contextualSpacing w:val="false"/>
+        <w:rPr>
+          <w:color w:val="FF3333"/>
+        </w:rPr>
+      </w:pPr>
+      <w:r>
+        <w:rPr>
+          <w:color w:val="FF3333"/>
+        </w:rPr>
+        <w:t>Implemented</w:t>
+      </w:r>
+    </w:p>
+    <w:p>
+      <w:pPr>
+        <w:pStyle w:val="style30"/>
+        <w:numPr>
+          <w:ilvl w:val="0"/>
+          <w:numId w:val="1"/>
+        </w:numPr>
+        <w:spacing w:after="240" w:before="0"/>
+        <w:contextualSpacing w:val="false"/>
+        <w:rPr/>
+      </w:pPr>
+      <w:r>
+        <w:rPr>
+          <w:b/>
+        </w:rPr>
+        <w:t xml:space="preserve">Limitations period </w:t>
+      </w:r>
+      <w:r>
+        <w:rPr/>
+        <w:t>– We want to get rid of the limitations period as a factor in eliminating mechanism through question 3. In other words, in the Excel spreadsheets for several mechanisms, the last column said “Does the complaint/claim have to be brought within a certain amount of time (2 years, "reasonable time", etc.)?” and for several of these we put in an arbitrary 10 year deadline. We now want to eliminate the 10 year deadline and instead just put a note in the description of these mechanisms on the final screen (under “available options”) just like we have already done for the European Court, Inter-American Commission, CERD, CESCR and CRC. So, this change will need to be made for the African Commission, the Committee against Torture, and Civil Lawsuit in Canada. (However, the answer to question 3 will still be relevant in terms of when a country signed on to a particular treaty or mechanism.) Theressa is writing up language that can be included in the descriptions of these mechanisms to tell the user that there may be a limitation period for these mechanisms (just like the statements we have already included for the European Court, Inter-American Commission, CERD, CESCR and CRC).</w:t>
+      </w:r>
+    </w:p>
+    <w:p>
+      <w:pPr>
+        <w:pStyle w:val="style30"/>
+        <w:spacing w:after="240" w:before="0"/>
+        <w:contextualSpacing w:val="false"/>
+        <w:rPr>
+          <w:color w:val="FF3333"/>
+        </w:rPr>
+      </w:pPr>
+      <w:r>
+        <w:rPr>
+          <w:color w:val="FF3333"/>
+        </w:rPr>
+        <w:t>OK.</w:t>
+      </w:r>
+    </w:p>
+    <w:p>
+      <w:pPr>
+        <w:pStyle w:val="style30"/>
+        <w:spacing w:after="240" w:before="0"/>
+        <w:contextualSpacing w:val="false"/>
+        <w:rPr>
+          <w:color w:val="FF3333"/>
+        </w:rPr>
+      </w:pPr>
+      <w:r>
+        <w:rPr>
+          <w:color w:val="FF3333"/>
+        </w:rPr>
+        <w:t>In progress, pending answer from Matt regarding ECCC.</w:t>
+      </w:r>
+    </w:p>
+    <w:p>
+      <w:pPr>
+        <w:pStyle w:val="style30"/>
+        <w:numPr>
+          <w:ilvl w:val="0"/>
+          <w:numId w:val="1"/>
+        </w:numPr>
+        <w:spacing w:after="240" w:before="0"/>
+        <w:contextualSpacing w:val="false"/>
+        <w:rPr/>
+      </w:pPr>
+      <w:r>
+        <w:rPr>
+          <w:b/>
+        </w:rPr>
+        <w:t>Top banner</w:t>
+      </w:r>
+      <w:r>
+        <w:rPr/>
+        <w:t xml:space="preserve"> – We want to change the wording on the banner that always runs along the top. Rather than “Assess” we’d like to go with “Assess Your Options” and instead of “Justice Options” we’d like to go with “</w:t>
+      </w:r>
+      <w:bookmarkStart w:id="2" w:name="__DdeLink__302_754183152"/>
+      <w:r>
+        <w:rPr/>
+        <w:t>Learn About Justice Institutions</w:t>
       </w:r>
       <w:bookmarkEnd w:id="2"/>
       <w:r>
         <w:rPr/>
-        <w:t>”</w:t>
-      </w:r>
-    </w:p>
-    <w:p>
-      <w:pPr>
-        <w:pStyle w:val="style30"/>
-        <w:spacing w:after="240" w:before="0"/>
-        <w:contextualSpacing w:val="false"/>
-        <w:rPr>
-          <w:color w:val="FF3333"/>
-        </w:rPr>
-      </w:pPr>
-      <w:r>
-        <w:rPr>
-          <w:color w:val="FF3333"/>
-        </w:rPr>
-        <w:t>OK, simple.</w:t>
-      </w:r>
-    </w:p>
-    <w:p>
-      <w:pPr>
-        <w:pStyle w:val="style30"/>
-        <w:spacing w:after="240" w:before="0"/>
-        <w:contextualSpacing w:val="false"/>
-        <w:rPr>
-          <w:color w:val="FF3333"/>
-        </w:rPr>
-      </w:pPr>
-      <w:r>
-        <w:rPr>
-          <w:color w:val="FF3333"/>
-        </w:rPr>
-        <w:t>Implemented</w:t>
-      </w:r>
-    </w:p>
-    <w:p>
-      <w:pPr>
-        <w:pStyle w:val="style30"/>
-        <w:numPr>
-          <w:ilvl w:val="0"/>
-          <w:numId w:val="1"/>
-        </w:numPr>
-        <w:spacing w:after="240" w:before="0"/>
-        <w:contextualSpacing w:val="false"/>
-        <w:rPr/>
-      </w:pPr>
-      <w:r>
-        <w:rPr>
-          <w:b/>
-        </w:rPr>
-        <w:t>Mechanism Names/Logos</w:t>
-      </w:r>
-      <w:r>
-        <w:rPr/>
-        <w:t xml:space="preserve"> – We think it’s really important to be able to see the full name of each available mechanism at the bottom of the screen as you’re going through the questions (or at least a suitably descriptive name). Currently you can only see a portion of the name with a ‘…’ and the logos are really big. The logos, frankly, aren’t that important because very few people are going to know the logos and several mechanisms have the same logo so the names are more important. I think we discussed this before and I can’t remember what the conclusion was but if there’s any way to make the logos smaller and include the full names, this would be optimal. </w:t>
-      </w:r>
-      <w:r>
-        <w:rPr>
-          <w:i/>
-        </w:rPr>
-        <w:t>What would you suggest? One thing we wondered about was whether the logo could be faint with the name superimposed over the top.</w:t>
-      </w:r>
-      <w:r>
-        <w:rPr/>
-        <w:t xml:space="preserve"> </w:t>
-      </w:r>
-    </w:p>
-    <w:p>
-      <w:pPr>
-        <w:pStyle w:val="style30"/>
-        <w:spacing w:after="240" w:before="0"/>
-        <w:contextualSpacing w:val="false"/>
-        <w:rPr>
-          <w:color w:val="FF3333"/>
-        </w:rPr>
-      </w:pPr>
-      <w:r>
-        <w:rPr>
-          <w:color w:val="FF3333"/>
-        </w:rPr>
-        <w:t>Implemented</w:t>
-      </w:r>
-    </w:p>
-    <w:p>
-      <w:pPr>
-        <w:pStyle w:val="style30"/>
-        <w:numPr>
-          <w:ilvl w:val="0"/>
-          <w:numId w:val="1"/>
-        </w:numPr>
-        <w:spacing w:after="240" w:before="0"/>
-        <w:contextualSpacing w:val="false"/>
-        <w:rPr/>
-      </w:pPr>
-      <w:r>
-        <w:rPr>
-          <w:b/>
-        </w:rPr>
-        <w:t xml:space="preserve">Limitations period </w:t>
-      </w:r>
-      <w:r>
-        <w:rPr/>
-        <w:t>– We want to get rid of the limitations period as a factor in eliminating mechanism through question 3. In other words, in the Excel spreadsheets for several mechanisms, the last column said “Does the complaint/claim have to be brought within a certain amount of time (2 years, "reasonable time", etc.)?” and for several of these we put in an arbitrary 10 year deadline. We now want to eliminate the 10 year deadline and instead just put a note in the description of these mechanisms on the final screen (under “available options”) just like we have already done for the European Court, Inter-American Commission, CERD, CESCR and CRC. So, this change will need to be made for the African Commission, the Committee against Torture, and Civil Lawsuit in Canada. (However, the answer to question 3 will still be relevant in terms of when a country signed on to a particular treaty or mechanism.) Theressa is writing up language that can be included in the descriptions of these mechanisms to tell the user that there may be a limitation period for these mechanisms (just like the statements we have already included for the European Court, Inter-American Commission, CERD, CESCR and CRC).</w:t>
+        <w:t>”? (Is that too wordy? If so, maybe we could do “Justice Institutions”.) We just thought the old wording was confusing. We then also need to make this change on the home page.</w:t>
       </w:r>
     </w:p>
     <w:p>
@@ -749,45 +803,7 @@
         <w:rPr>
           <w:color w:val="FF3333"/>
         </w:rPr>
-        <w:t>In progress, pending answer from Matt regarding ECCC.</w:t>
-      </w:r>
-    </w:p>
-    <w:p>
-      <w:pPr>
-        <w:pStyle w:val="style30"/>
-        <w:numPr>
-          <w:ilvl w:val="0"/>
-          <w:numId w:val="1"/>
-        </w:numPr>
-        <w:spacing w:after="240" w:before="0"/>
-        <w:contextualSpacing w:val="false"/>
-        <w:rPr/>
-      </w:pPr>
-      <w:r>
-        <w:rPr>
-          <w:b/>
-        </w:rPr>
-        <w:t>Top banner</w:t>
-      </w:r>
-      <w:r>
-        <w:rPr/>
-        <w:t xml:space="preserve"> – We want to change the wording on the banner that always runs along the top. Rather than “Assess” we’d like to go with “Assess Your Options” and instead of “Justice Options” we’d like to go with “Learn About Justice Institutions”? (Is that too wordy? If so, maybe we could do “Justice Institutions”.) We just thought the old wording was confusing. We then also need to make this change on the home page.</w:t>
-      </w:r>
-    </w:p>
-    <w:p>
-      <w:pPr>
-        <w:pStyle w:val="style30"/>
-        <w:spacing w:after="240" w:before="0"/>
-        <w:contextualSpacing w:val="false"/>
-        <w:rPr>
-          <w:color w:val="FF3333"/>
-        </w:rPr>
-      </w:pPr>
-      <w:r>
-        <w:rPr>
-          <w:color w:val="FF3333"/>
-        </w:rPr>
-        <w:t>OK.</w:t>
+        <w:t>Implemented, opted for 'Justice Institutions' as the full text was too much for the home page's middle column.</w:t>
       </w:r>
     </w:p>
     <w:p>

</xml_diff>

<commit_message>
updated text column spacing and formatting on home page (issue #9, partial)
</commit_message>
<xml_diff>
--- a/docs/testing/WebsiteTesting- 10 Sept 2014 responses to comments from Tom.docx
+++ b/docs/testing/WebsiteTesting- 10 Sept 2014 responses to comments from Tom.docx
@@ -761,17 +761,7 @@
       </w:r>
       <w:r>
         <w:rPr/>
-        <w:t xml:space="preserve"> – We want to change the wording on the banner that always runs along the top. Rather than “Assess” we’d like to go with “Assess Your Options” and instead of “Justice Options” we’d like to go with “</w:t>
-      </w:r>
-      <w:bookmarkStart w:id="2" w:name="__DdeLink__302_754183152"/>
-      <w:r>
-        <w:rPr/>
-        <w:t>Learn About Justice Institutions</w:t>
-      </w:r>
-      <w:bookmarkEnd w:id="2"/>
-      <w:r>
-        <w:rPr/>
-        <w:t>”? (Is that too wordy? If so, maybe we could do “Justice Institutions”.) We just thought the old wording was confusing. We then also need to make this change on the home page.</w:t>
+        <w:t xml:space="preserve"> – We want to change the wording on the banner that always runs along the top. Rather than “Assess” we’d like to go with “Assess Your Options” and instead of “Justice Options” we’d like to go with “Learn About Justice Institutions”? (Is that too wordy? If so, maybe we could do “Justice Institutions”.) We just thought the old wording was confusing. We then also need to make this change on the home page.</w:t>
       </w:r>
     </w:p>
     <w:p>
@@ -842,6 +832,38 @@
           <w:color w:val="FF3333"/>
         </w:rPr>
         <w:t>OK.</w:t>
+      </w:r>
+    </w:p>
+    <w:p>
+      <w:pPr>
+        <w:pStyle w:val="style30"/>
+        <w:spacing w:after="240" w:before="0"/>
+        <w:contextualSpacing w:val="false"/>
+        <w:rPr>
+          <w:color w:val="FF3333"/>
+        </w:rPr>
+      </w:pPr>
+      <w:r>
+        <w:rPr>
+          <w:color w:val="FF3333"/>
+        </w:rPr>
+        <w:t>Had to disable text justification to reduce space between words, text no longer meets square dimensions.</w:t>
+      </w:r>
+    </w:p>
+    <w:p>
+      <w:pPr>
+        <w:pStyle w:val="style30"/>
+        <w:spacing w:after="240" w:before="0"/>
+        <w:contextualSpacing w:val="false"/>
+        <w:rPr>
+          <w:color w:val="FF3333"/>
+        </w:rPr>
+      </w:pPr>
+      <w:r>
+        <w:rPr>
+          <w:color w:val="FF3333"/>
+        </w:rPr>
+        <w:t>Footer presenting problems - revisit</w:t>
       </w:r>
     </w:p>
     <w:p>
@@ -1274,8 +1296,8 @@
         </w:rPr>
         <w:t>Okay, here’s the information on what devices were used. Problem (a) was encountered both on a PC using Chrome as the browser and on a Mac using Safari (however, another person using a Mac and Safari did not encounter any problems)</w:t>
       </w:r>
-      <w:bookmarkStart w:id="3" w:name="_GoBack"/>
-      <w:bookmarkEnd w:id="3"/>
+      <w:bookmarkStart w:id="2" w:name="_GoBack"/>
+      <w:bookmarkEnd w:id="2"/>
       <w:r>
         <w:rPr>
           <w:rFonts w:ascii="Arial" w:cs="Helvetica" w:hAnsi="Arial"/>

</xml_diff>

<commit_message>
Majority implementation of #10 changes to Outcome Manager. Still some work to do on Next Steps tab
</commit_message>
<xml_diff>
--- a/docs/testing/WebsiteTesting- 10 Sept 2014 responses to comments from Tom.docx
+++ b/docs/testing/WebsiteTesting- 10 Sept 2014 responses to comments from Tom.docx
@@ -982,6 +982,22 @@
     <w:p>
       <w:pPr>
         <w:pStyle w:val="style30"/>
+        <w:spacing w:after="240" w:before="0"/>
+        <w:contextualSpacing w:val="false"/>
+        <w:rPr>
+          <w:color w:val="FF3333"/>
+        </w:rPr>
+      </w:pPr>
+      <w:r>
+        <w:rPr>
+          <w:color w:val="FF3333"/>
+        </w:rPr>
+        <w:t>Tom: Is the disclaimer provided later in this document??</w:t>
+      </w:r>
+    </w:p>
+    <w:p>
+      <w:pPr>
+        <w:pStyle w:val="style30"/>
         <w:numPr>
           <w:ilvl w:val="1"/>
           <w:numId w:val="1"/>
@@ -1118,7 +1134,26 @@
       </w:r>
       <w:r>
         <w:rPr/>
-        <w:t xml:space="preserve">If you want to receive regular updates from CCIJ, please click this box and provide your email address.  </w:t>
+        <w:t>If you want to receive regular updates from CCIJ, please click this box and provide your email address.</w:t>
+      </w:r>
+    </w:p>
+    <w:p>
+      <w:pPr>
+        <w:pStyle w:val="style0"/>
+        <w:spacing w:after="240" w:before="0"/>
+        <w:ind w:hanging="0" w:left="1080" w:right="0"/>
+        <w:contextualSpacing w:val="false"/>
+        <w:rPr/>
+      </w:pPr>
+      <w:r>
+        <w:rPr>
+          <w:color w:val="FF3333"/>
+        </w:rPr>
+        <w:t>Could do what is requested in both of these bullets but it requires some time and adjustments, saving until later. May require PHP edits, not sure.</w:t>
+      </w:r>
+      <w:r>
+        <w:rPr/>
+        <w:t xml:space="preserve">  </w:t>
       </w:r>
     </w:p>
     <w:p>
@@ -1171,6 +1206,30 @@
           <w:szCs w:val="28"/>
         </w:rPr>
         <w:t>We’re happy to go with whatever you think is best – a feedback button would be fine.</w:t>
+      </w:r>
+    </w:p>
+    <w:p>
+      <w:pPr>
+        <w:pStyle w:val="style30"/>
+        <w:spacing w:after="240" w:before="0"/>
+        <w:contextualSpacing w:val="false"/>
+        <w:rPr>
+          <w:rFonts w:cs="Times New Roman" w:eastAsia="Times New Roman"/>
+          <w:color w:val="FF3333"/>
+          <w:sz w:val="24"/>
+          <w:szCs w:val="20"/>
+          <w:lang w:bidi="ar-SA" w:eastAsia="en-CA" w:val="en-CA"/>
+        </w:rPr>
+      </w:pPr>
+      <w:r>
+        <w:rPr>
+          <w:rFonts w:cs="Times New Roman" w:eastAsia="Times New Roman"/>
+          <w:color w:val="FF3333"/>
+          <w:sz w:val="24"/>
+          <w:szCs w:val="20"/>
+          <w:lang w:bidi="ar-SA" w:eastAsia="en-CA" w:val="en-CA"/>
+        </w:rPr>
+        <w:t>Partially implemented, see note on e3 for additional work.</w:t>
       </w:r>
     </w:p>
     <w:p>

</xml_diff>

<commit_message>
addressed issue #27 - None of the above in q10
</commit_message>
<xml_diff>
--- a/docs/testing/WebsiteTesting- 10 Sept 2014 responses to comments from Tom.docx
+++ b/docs/testing/WebsiteTesting- 10 Sept 2014 responses to comments from Tom.docx
@@ -1913,6 +1913,28 @@
       <w:r>
         <w:rPr/>
         <w:t xml:space="preserve"> – “Person in plainclothes” should be deleted. We no longer want this as an option. Instead we want to add “None of the above” and “Unknown”. “None of the above” eliminates any mechanisms requiring a government actor (if you need me to tell you which mechanisms these are, I can do that). “Unknown” should not eliminate any mechanisms (i.e. it keeps alive any mechanisms that were still alive prior to question 10)</w:t>
+      </w:r>
+    </w:p>
+    <w:p>
+      <w:pPr>
+        <w:pStyle w:val="style30"/>
+        <w:spacing w:after="240" w:before="0"/>
+        <w:contextualSpacing w:val="false"/>
+        <w:rPr>
+          <w:color w:val="FF3333"/>
+        </w:rPr>
+      </w:pPr>
+      <w:r>
+        <w:rPr>
+          <w:color w:val="FF3333"/>
+        </w:rPr>
+        <w:t xml:space="preserve">Unknown is already an option. </w:t>
+      </w:r>
+      <w:r>
+        <w:rPr>
+          <w:color w:val="FF3333"/>
+        </w:rPr>
+        <w:t>If selected, 'None of the above' will keep a mechanism available except if the mechanism previously required one of the following answers (and no other answers): Soldier in government's army, Police officer, Other government official.</w:t>
       </w:r>
     </w:p>
     <w:p>

</xml_diff>

<commit_message>
implemented issue #28 (question 10 answer ordering)
</commit_message>
<xml_diff>
--- a/docs/testing/WebsiteTesting- 10 Sept 2014 responses to comments from Tom.docx
+++ b/docs/testing/WebsiteTesting- 10 Sept 2014 responses to comments from Tom.docx
@@ -1957,6 +1957,22 @@
       <w:r>
         <w:rPr/>
         <w:t xml:space="preserve"> – We want to re-order the columns. The left column should have: Soldier in government's army, Police officer, Other government official, Company or corporation. The right column should have: Soldier in rebel army, None of the above, Unknown.</w:t>
+      </w:r>
+    </w:p>
+    <w:p>
+      <w:pPr>
+        <w:pStyle w:val="style30"/>
+        <w:spacing w:after="240" w:before="0"/>
+        <w:contextualSpacing w:val="false"/>
+        <w:rPr>
+          <w:color w:val="FF3333"/>
+        </w:rPr>
+      </w:pPr>
+      <w:r>
+        <w:rPr>
+          <w:color w:val="FF3333"/>
+        </w:rPr>
+        <w:t>This has been implemented but I would prefer to do it a little differently. The current setup has two columns on larger screens (laptop / desktop) and a single column on smaller screens (phone). In order to have the described ordering in two columns we have to have a rather confusing ordering in the single column, whereby 'None of the above' is in the middle of the list. I would prefer to have all screen sizes show a single column, with the order: Soldier in government's army, Police officer, Other government official, Company or corporation, Soldier in rebel army, None of the above, Unknown.</w:t>
       </w:r>
     </w:p>
     <w:p>

</xml_diff>

<commit_message>
text changes within issue #35
</commit_message>
<xml_diff>
--- a/docs/testing/WebsiteTesting- 10 Sept 2014 responses to comments from Tom.docx
+++ b/docs/testing/WebsiteTesting- 10 Sept 2014 responses to comments from Tom.docx
@@ -2113,13 +2113,7 @@
       </w:r>
       <w:r>
         <w:rPr/>
-        <w:t>) as well as the pop-up description under “available options” or “unavailable options” at the end, the description of the ICC needs to be added to. We want to add the this note: “</w:t>
-      </w:r>
-      <w:bookmarkStart w:id="3" w:name="__DdeLink__400_1129996128"/>
-      <w:bookmarkEnd w:id="3"/>
-      <w:r>
-        <w:rPr/>
-        <w:t>The ICC can also receive the legal authority to investigate any situation when authorized by the UN Security Council (as happened in the cases of Sudan and Libya, which are not parties to the Rome Statute). Non-members can also request the ICC to have jurisdiction, as happened in the case of Cote d'Ivoire. (Note: Our "Assess your options" questionnaire is unable to include situations in with the UN Security Council or a non-member state decides to retroacivitely give jurisdiction to the ICC. As a result, it may in the future become possible for the ICC to prosecute crimes that happened in countries in the past, including Syria and Palestine for instance.)</w:t>
+        <w:t>) as well as the pop-up description under “available options” or “unavailable options” at the end, the description of the ICC needs to be added to. We want to add the this note: “The ICC can also receive the legal authority to investigate any situation when authorized by the UN Security Council (as happened in the cases of Sudan and Libya, which are not parties to the Rome Statute). Non-members can also request the ICC to have jurisdiction, as happened in the case of Cote d'Ivoire. (Note: Our "Assess your options" questionnaire is unable to include situations in with the UN Security Council or a non-member state decides to retroacivitely give jurisdiction to the ICC. As a result, it may in the future become possible for the ICC to prosecute crimes that happened in countries in the past, including Syria and Palestine for instance.)</w:t>
       </w:r>
     </w:p>
     <w:p>
@@ -2147,16 +2141,43 @@
         </w:numPr>
         <w:spacing w:before="0" w:after="240"/>
         <w:rPr>
-          <w:b/>
-          <w:color w:val="E36C0A"/>
-        </w:rPr>
-      </w:pPr>
-      <w:r>
-        <w:rPr>
-          <w:b/>
-          <w:color w:val="E36C0A"/>
-        </w:rPr>
-        <w:t>Additional text edits</w:t>
+          <w:rFonts w:eastAsia="Times New Roman" w:cs="Times New Roman"/>
+          <w:b/>
+          <w:color w:val="FF0000"/>
+          <w:sz w:val="24"/>
+          <w:szCs w:val="20"/>
+          <w:lang w:val="en-CA" w:eastAsia="en-CA" w:bidi="ar-SA"/>
+        </w:rPr>
+      </w:pPr>
+      <w:r>
+        <w:rPr>
+          <w:b/>
+          <w:color w:val="E36C0A"/>
+        </w:rPr>
+        <w:t xml:space="preserve">Additional text edits – </w:t>
+      </w:r>
+      <w:r>
+        <w:rPr>
+          <w:rFonts w:eastAsia="Times New Roman" w:cs="Times New Roman"/>
+          <w:b w:val="false"/>
+          <w:bCs w:val="false"/>
+          <w:color w:val="FF0000"/>
+          <w:sz w:val="24"/>
+          <w:szCs w:val="20"/>
+          <w:lang w:val="en-CA" w:eastAsia="en-CA" w:bidi="ar-SA"/>
+        </w:rPr>
+        <w:t>Implemented</w:t>
+      </w:r>
+      <w:r>
+        <w:rPr>
+          <w:rFonts w:eastAsia="Times New Roman" w:cs="Times New Roman"/>
+          <w:b/>
+          <w:color w:val="FF0000"/>
+          <w:sz w:val="24"/>
+          <w:szCs w:val="20"/>
+          <w:lang w:val="en-CA" w:eastAsia="en-CA" w:bidi="ar-SA"/>
+        </w:rPr>
+        <w:t>.</w:t>
       </w:r>
     </w:p>
     <w:p>
@@ -3595,6 +3616,8 @@
         </w:rPr>
         <w:t xml:space="preserve">* </w:t>
       </w:r>
+      <w:bookmarkStart w:id="3" w:name="__DdeLink__404_1129996128"/>
+      <w:bookmarkEnd w:id="3"/>
       <w:r>
         <w:rPr>
           <w:rFonts w:cs="Helvetica" w:ascii="Arial" w:hAnsi="Arial"/>

</xml_diff>

<commit_message>
partial implementation of Next Steps changes, fixed issue with Criminal Canada not accounting for question 2b
</commit_message>
<xml_diff>
--- a/docs/testing/WebsiteTesting- 10 Sept 2014 responses to comments from Tom.docx
+++ b/docs/testing/WebsiteTesting- 10 Sept 2014 responses to comments from Tom.docx
@@ -703,7 +703,7 @@
         <w:rPr>
           <w:color w:val="FF3333"/>
         </w:rPr>
-        <w:t>In progress, pending answer from Matt regarding ECCC.</w:t>
+        <w:t>Implemented.</w:t>
       </w:r>
     </w:p>
     <w:p>
@@ -942,7 +942,13 @@
         <w:rPr>
           <w:color w:val="FF3333"/>
         </w:rPr>
-        <w:t>Tom: Is the disclaimer provided later in this document??</w:t>
+        <w:t xml:space="preserve">Tom: Is the disclaimer provided later in this document?? </w:t>
+      </w:r>
+      <w:r>
+        <w:rPr>
+          <w:color w:val="FF3333"/>
+        </w:rPr>
+        <w:t>I don't see any new text for the disclaimer in the 'available options' tab</w:t>
       </w:r>
     </w:p>
     <w:p>
@@ -1084,17 +1090,15 @@
         <w:pStyle w:val="Normal"/>
         <w:spacing w:before="0" w:after="240"/>
         <w:ind w:left="1080" w:right="0" w:hanging="0"/>
-        <w:rPr/>
-      </w:pPr>
-      <w:r>
-        <w:rPr>
-          <w:color w:val="FF3333"/>
-        </w:rPr>
-        <w:t>Could do what is requested in both of these bullets but it requires some time and adjustments, saving until later. May require PHP edits, not sure.</w:t>
-      </w:r>
-      <w:r>
-        <w:rPr/>
-        <w:t xml:space="preserve">  </w:t>
+        <w:rPr>
+          <w:color w:val="FF3333"/>
+        </w:rPr>
+      </w:pPr>
+      <w:r>
+        <w:rPr>
+          <w:color w:val="FF3333"/>
+        </w:rPr>
+        <w:t>Partially implemented an alternate approach. Ongoing.</w:t>
       </w:r>
     </w:p>
     <w:p>

</xml_diff>